<commit_message>
Update resume content and formatting for clarity and consistency
</commit_message>
<xml_diff>
--- a/res/Resumes/Vigneshwar_S_Frontend_Developer.docx
+++ b/res/Resumes/Vigneshwar_S_Frontend_Developer.docx
@@ -523,7 +523,7 @@
           <w:szCs w:val="20"/>
           <w:lang w:val="en-IN" w:eastAsia="en-IN"/>
         </w:rPr>
-        <w:t>F</w:t>
+        <w:t xml:space="preserve"> </w:t>
       </w:r>
       <w:r>
         <w:rPr>
@@ -535,7 +535,7 @@
           <w:szCs w:val="20"/>
           <w:lang w:val="en-IN" w:eastAsia="en-IN"/>
         </w:rPr>
-        <w:t xml:space="preserve">eb. </w:t>
+        <w:t>F</w:t>
       </w:r>
       <w:r>
         <w:rPr>
@@ -547,7 +547,7 @@
           <w:szCs w:val="20"/>
           <w:lang w:val="en-IN" w:eastAsia="en-IN"/>
         </w:rPr>
-        <w:t xml:space="preserve">2020 </w:t>
+        <w:t xml:space="preserve">eb. </w:t>
       </w:r>
       <w:r>
         <w:rPr>
@@ -559,6 +559,18 @@
           <w:szCs w:val="20"/>
           <w:lang w:val="en-IN" w:eastAsia="en-IN"/>
         </w:rPr>
+        <w:t xml:space="preserve">2020 </w:t>
+      </w:r>
+      <w:r>
+        <w:rPr>
+          <w:rFonts w:ascii="Garamond" w:eastAsia="Times New Roman" w:hAnsi="Garamond" w:cs="Times New Roman"/>
+          <w:b/>
+          <w:bCs/>
+          <w:color w:val="000000"/>
+          <w:sz w:val="20"/>
+          <w:szCs w:val="20"/>
+          <w:lang w:val="en-IN" w:eastAsia="en-IN"/>
+        </w:rPr>
         <w:t>– Present</w:t>
       </w:r>
     </w:p>
@@ -847,6 +859,18 @@
           <w:lang w:val="en-IN" w:eastAsia="en-IN"/>
         </w:rPr>
         <w:t xml:space="preserve">    </w:t>
+      </w:r>
+      <w:r>
+        <w:rPr>
+          <w:rFonts w:ascii="Garamond" w:eastAsia="Times New Roman" w:hAnsi="Garamond" w:cs="Times New Roman"/>
+          <w:i/>
+          <w:iCs/>
+          <w:color w:val="000000"/>
+          <w:sz w:val="20"/>
+          <w:szCs w:val="20"/>
+          <w:lang w:val="en-IN" w:eastAsia="en-IN"/>
+        </w:rPr>
+        <w:t xml:space="preserve"> </w:t>
       </w:r>
       <w:r>
         <w:rPr>
@@ -1461,7 +1485,31 @@
           <w:szCs w:val="20"/>
           <w:lang w:val="en-IN" w:eastAsia="en-IN"/>
         </w:rPr>
-        <w:t>Feb.2020</w:t>
+        <w:t>Feb.</w:t>
+      </w:r>
+      <w:r>
+        <w:rPr>
+          <w:rFonts w:ascii="Garamond" w:eastAsia="Times New Roman" w:hAnsi="Garamond" w:cs="Times New Roman"/>
+          <w:b/>
+          <w:bCs/>
+          <w:color w:val="000000"/>
+          <w:sz w:val="20"/>
+          <w:szCs w:val="20"/>
+          <w:lang w:val="en-IN" w:eastAsia="en-IN"/>
+        </w:rPr>
+        <w:t xml:space="preserve"> </w:t>
+      </w:r>
+      <w:r>
+        <w:rPr>
+          <w:rFonts w:ascii="Garamond" w:eastAsia="Times New Roman" w:hAnsi="Garamond" w:cs="Times New Roman"/>
+          <w:b/>
+          <w:bCs/>
+          <w:color w:val="000000"/>
+          <w:sz w:val="20"/>
+          <w:szCs w:val="20"/>
+          <w:lang w:val="en-IN" w:eastAsia="en-IN"/>
+        </w:rPr>
+        <w:t>2020</w:t>
       </w:r>
     </w:p>
     <w:p>
@@ -1761,6 +1809,18 @@
           <w:lang w:val="en-IN" w:eastAsia="en-IN"/>
         </w:rPr>
         <w:t xml:space="preserve">    </w:t>
+      </w:r>
+      <w:r>
+        <w:rPr>
+          <w:rFonts w:ascii="Garamond" w:eastAsia="Times New Roman" w:hAnsi="Garamond" w:cs="Times New Roman"/>
+          <w:i/>
+          <w:iCs/>
+          <w:color w:val="000000"/>
+          <w:sz w:val="20"/>
+          <w:szCs w:val="20"/>
+          <w:lang w:val="en-IN" w:eastAsia="en-IN"/>
+        </w:rPr>
+        <w:t xml:space="preserve"> </w:t>
       </w:r>
       <w:r>
         <w:rPr>
@@ -1862,6 +1922,8 @@
         </w:rPr>
         <w:t>-recognized website for UK client Bluestone98, enhancing client engagements.</w:t>
       </w:r>
+      <w:bookmarkStart w:id="0" w:name="_GoBack"/>
+      <w:bookmarkEnd w:id="0"/>
     </w:p>
     <w:p>
       <w:pPr>
@@ -2175,7 +2237,7 @@
           <w:lang w:val="en-IN" w:eastAsia="en-IN"/>
         </w:rPr>
         <w:tab/>
-        <w:t xml:space="preserve">         Oct</w:t>
+        <w:t xml:space="preserve">         </w:t>
       </w:r>
       <w:r>
         <w:rPr>
@@ -2187,7 +2249,7 @@
           <w:szCs w:val="20"/>
           <w:lang w:val="en-IN" w:eastAsia="en-IN"/>
         </w:rPr>
-        <w:t>. 20</w:t>
+        <w:t xml:space="preserve"> </w:t>
       </w:r>
       <w:r>
         <w:rPr>
@@ -2199,7 +2261,7 @@
           <w:szCs w:val="20"/>
           <w:lang w:val="en-IN" w:eastAsia="en-IN"/>
         </w:rPr>
-        <w:t>17</w:t>
+        <w:t>Oct</w:t>
       </w:r>
       <w:r>
         <w:rPr>
@@ -2211,7 +2273,7 @@
           <w:szCs w:val="20"/>
           <w:lang w:val="en-IN" w:eastAsia="en-IN"/>
         </w:rPr>
-        <w:t xml:space="preserve"> – </w:t>
+        <w:t>. 20</w:t>
       </w:r>
       <w:r>
         <w:rPr>
@@ -2223,6 +2285,30 @@
           <w:szCs w:val="20"/>
           <w:lang w:val="en-IN" w:eastAsia="en-IN"/>
         </w:rPr>
+        <w:t>17</w:t>
+      </w:r>
+      <w:r>
+        <w:rPr>
+          <w:rFonts w:ascii="Garamond" w:eastAsia="Times New Roman" w:hAnsi="Garamond" w:cs="Times New Roman"/>
+          <w:b/>
+          <w:bCs/>
+          <w:color w:val="000000"/>
+          <w:sz w:val="20"/>
+          <w:szCs w:val="20"/>
+          <w:lang w:val="en-IN" w:eastAsia="en-IN"/>
+        </w:rPr>
+        <w:t xml:space="preserve"> – </w:t>
+      </w:r>
+      <w:r>
+        <w:rPr>
+          <w:rFonts w:ascii="Garamond" w:eastAsia="Times New Roman" w:hAnsi="Garamond" w:cs="Times New Roman"/>
+          <w:b/>
+          <w:bCs/>
+          <w:color w:val="000000"/>
+          <w:sz w:val="20"/>
+          <w:szCs w:val="20"/>
+          <w:lang w:val="en-IN" w:eastAsia="en-IN"/>
+        </w:rPr>
         <w:t>Dec. 2017</w:t>
       </w:r>
     </w:p>
@@ -2499,6 +2585,18 @@
           <w:lang w:val="en-IN" w:eastAsia="en-IN"/>
         </w:rPr>
         <w:t xml:space="preserve">   </w:t>
+      </w:r>
+      <w:r>
+        <w:rPr>
+          <w:rFonts w:ascii="Garamond" w:eastAsia="Times New Roman" w:hAnsi="Garamond" w:cs="Times New Roman"/>
+          <w:i/>
+          <w:iCs/>
+          <w:color w:val="000000"/>
+          <w:sz w:val="20"/>
+          <w:szCs w:val="20"/>
+          <w:lang w:val="en-IN" w:eastAsia="en-IN"/>
+        </w:rPr>
+        <w:t xml:space="preserve">  </w:t>
       </w:r>
       <w:proofErr w:type="spellStart"/>
       <w:r>
@@ -2909,8 +3007,6 @@
         </w:rPr>
         <w:t>Cross-browser compatibility</w:t>
       </w:r>
-      <w:bookmarkStart w:id="0" w:name="_GoBack"/>
-      <w:bookmarkEnd w:id="0"/>
     </w:p>
     <w:p>
       <w:pPr>
@@ -18651,7 +18747,7 @@
 </file>
 
 <file path=customXml/itemProps1.xml><?xml version="1.0" encoding="utf-8"?>
-<ds:datastoreItem xmlns:ds="http://schemas.openxmlformats.org/officeDocument/2006/customXml" ds:itemID="{BAD045CC-C3FC-4F0B-B180-9861C2FA28E9}">
+<ds:datastoreItem xmlns:ds="http://schemas.openxmlformats.org/officeDocument/2006/customXml" ds:itemID="{CAB449C4-E72C-40FD-8F98-79C9DCB673CC}">
   <ds:schemaRefs>
     <ds:schemaRef ds:uri="http://schemas.openxmlformats.org/officeDocument/2006/bibliography"/>
   </ds:schemaRefs>

</xml_diff>